<commit_message>
added explanation for Q2 part 4
</commit_message>
<xml_diff>
--- a/Assignment#3.docx
+++ b/Assignment#3.docx
@@ -569,27 +569,14 @@
           <w:lang w:val="en-IE"/>
         </w:rPr>
       </w:pPr>
-    </w:p>
-    <w:p>
-      <w:pPr>
-        <w:rPr>
-          <w:lang w:val="en-IE"/>
-        </w:rPr>
-      </w:pPr>
-    </w:p>
-    <w:p>
-      <w:pPr>
-        <w:rPr>
-          <w:lang w:val="en-IE"/>
-        </w:rPr>
-      </w:pPr>
-    </w:p>
-    <w:p>
-      <w:pPr>
-        <w:rPr>
-          <w:lang w:val="en-IE"/>
-        </w:rPr>
-      </w:pPr>
+      <w:r>
+        <w:rPr>
+          <w:lang w:val="en-IE"/>
+        </w:rPr>
+        <w:t>Prolog looks for a rule that satisfies the goal of the above query, it cannot find this so then resorts to backtracking and sees is there a way to derive the goal from previously defined facts and rules in the DB. It can’t satisfy neither as there is no reference to “joe”so it then returns false by negation as failure.</w:t>
+      </w:r>
+      <w:bookmarkStart w:id="0" w:name="_GoBack"/>
+      <w:bookmarkEnd w:id="0"/>
     </w:p>
     <w:p>
       <w:pPr>
@@ -1376,8 +1363,6 @@
         </w:rPr>
         <w:t>5-</w:t>
       </w:r>
-      <w:bookmarkStart w:id="0" w:name="_GoBack"/>
-      <w:bookmarkEnd w:id="0"/>
     </w:p>
     <w:sectPr>
       <w:pgSz w:w="11900" w:h="16840"/>

</xml_diff>